<commit_message>
section student to user stories added
</commit_message>
<xml_diff>
--- a/UML/USER STORIES.docx
+++ b/UML/USER STORIES.docx
@@ -27,11 +27,6 @@
         </w:rPr>
         <w:t xml:space="preserve"> – APP DE SOUTIEN SCOLAIRE</w:t>
       </w:r>
-    </w:p>
-    <w:p>
-      <w:pPr>
-        <w:jc w:val="center"/>
-      </w:pPr>
     </w:p>
     <w:p>
       <w:pPr>
@@ -56,12 +51,852 @@
     </w:p>
     <w:p>
       <w:pPr>
-        <w:jc w:val="center"/>
-      </w:pPr>
-    </w:p>
-    <w:p>
-      <w:pPr>
-        <w:jc w:val="center"/>
+        <w:pStyle w:val="Paragraphedeliste"/>
+        <w:rPr>
+          <w:b/>
+          <w:bCs/>
+        </w:rPr>
+      </w:pPr>
+    </w:p>
+    <w:p>
+      <w:pPr>
+        <w:pStyle w:val="Paragraphedeliste"/>
+        <w:numPr>
+          <w:ilvl w:val="0"/>
+          <w:numId w:val="2"/>
+        </w:numPr>
+        <w:jc w:val="both"/>
+        <w:rPr>
+          <w:b/>
+          <w:bCs/>
+        </w:rPr>
+      </w:pPr>
+      <w:r>
+        <w:t xml:space="preserve">En tant qu’élève je dois </w:t>
+      </w:r>
+      <w:r>
+        <w:rPr>
+          <w:b/>
+          <w:bCs/>
+        </w:rPr>
+        <w:t>pouvoir</w:t>
+      </w:r>
+      <w:r>
+        <w:rPr>
+          <w:b/>
+          <w:bCs/>
+        </w:rPr>
+        <w:t xml:space="preserve"> consulter les différents cours que la plateforme propose sans pouvoir néanmoins en voir le contenu</w:t>
+      </w:r>
+      <w:r>
+        <w:rPr>
+          <w:b/>
+          <w:bCs/>
+        </w:rPr>
+        <w:t xml:space="preserve">, je n’ai pas besoin d’être </w:t>
+      </w:r>
+      <w:proofErr w:type="spellStart"/>
+      <w:r>
+        <w:rPr>
+          <w:b/>
+          <w:bCs/>
+        </w:rPr>
+        <w:t>connecté</w:t>
+      </w:r>
+      <w:r>
+        <w:rPr>
+          <w:b/>
+          <w:bCs/>
+        </w:rPr>
+        <w:t>-e</w:t>
+      </w:r>
+      <w:proofErr w:type="spellEnd"/>
+      <w:r>
+        <w:rPr>
+          <w:b/>
+          <w:bCs/>
+        </w:rPr>
+        <w:t>.</w:t>
+      </w:r>
+    </w:p>
+    <w:p>
+      <w:pPr>
+        <w:pStyle w:val="Paragraphedeliste"/>
+        <w:numPr>
+          <w:ilvl w:val="0"/>
+          <w:numId w:val="2"/>
+        </w:numPr>
+        <w:jc w:val="both"/>
+      </w:pPr>
+      <w:r>
+        <w:t>En tant qu’élève je dois pouvoir</w:t>
+      </w:r>
+      <w:r>
+        <w:t xml:space="preserve"> </w:t>
+      </w:r>
+      <w:r>
+        <w:rPr>
+          <w:b/>
+          <w:bCs/>
+        </w:rPr>
+        <w:t xml:space="preserve">assister à la session avec mon </w:t>
+      </w:r>
+      <w:proofErr w:type="spellStart"/>
+      <w:r>
+        <w:rPr>
+          <w:b/>
+          <w:bCs/>
+        </w:rPr>
+        <w:t>professeur</w:t>
+      </w:r>
+      <w:r>
+        <w:rPr>
+          <w:b/>
+          <w:bCs/>
+        </w:rPr>
+        <w:t>-e</w:t>
+      </w:r>
+      <w:proofErr w:type="spellEnd"/>
+      <w:r>
+        <w:rPr>
+          <w:b/>
+          <w:bCs/>
+        </w:rPr>
+        <w:t xml:space="preserve">, sans être </w:t>
+      </w:r>
+      <w:proofErr w:type="spellStart"/>
+      <w:r>
+        <w:rPr>
+          <w:b/>
+          <w:bCs/>
+        </w:rPr>
+        <w:t>connecté</w:t>
+      </w:r>
+      <w:r>
+        <w:rPr>
+          <w:b/>
+          <w:bCs/>
+        </w:rPr>
+        <w:t>-e</w:t>
+      </w:r>
+      <w:proofErr w:type="spellEnd"/>
+      <w:r>
+        <w:rPr>
+          <w:b/>
+          <w:bCs/>
+        </w:rPr>
+        <w:t xml:space="preserve"> à l</w:t>
+      </w:r>
+      <w:r>
+        <w:rPr>
+          <w:b/>
+          <w:bCs/>
+        </w:rPr>
+        <w:t>’</w:t>
+      </w:r>
+      <w:r>
+        <w:rPr>
+          <w:b/>
+          <w:bCs/>
+        </w:rPr>
+        <w:t>application</w:t>
+      </w:r>
+      <w:r>
+        <w:rPr>
+          <w:b/>
+          <w:bCs/>
+        </w:rPr>
+        <w:t>.</w:t>
+      </w:r>
+    </w:p>
+    <w:p>
+      <w:pPr>
+        <w:pStyle w:val="Paragraphedeliste"/>
+        <w:numPr>
+          <w:ilvl w:val="0"/>
+          <w:numId w:val="2"/>
+        </w:numPr>
+        <w:jc w:val="both"/>
+      </w:pPr>
+      <w:r>
+        <w:t>En tant qu’élève je dois pouvoir</w:t>
+      </w:r>
+      <w:r>
+        <w:t xml:space="preserve"> </w:t>
+      </w:r>
+      <w:r>
+        <w:rPr>
+          <w:b/>
+          <w:bCs/>
+        </w:rPr>
+        <w:t xml:space="preserve">créer un compte </w:t>
+      </w:r>
+      <w:r>
+        <w:rPr>
+          <w:b/>
+          <w:bCs/>
+        </w:rPr>
+        <w:t xml:space="preserve">afin de </w:t>
+      </w:r>
+      <w:r>
+        <w:rPr>
+          <w:b/>
+          <w:bCs/>
+        </w:rPr>
+        <w:t>me connecter à l’application.</w:t>
+      </w:r>
+    </w:p>
+    <w:p>
+      <w:pPr>
+        <w:pStyle w:val="Paragraphedeliste"/>
+        <w:numPr>
+          <w:ilvl w:val="0"/>
+          <w:numId w:val="2"/>
+        </w:numPr>
+        <w:jc w:val="both"/>
+      </w:pPr>
+      <w:r>
+        <w:t>En tant qu’élève je dois pouvoir</w:t>
+      </w:r>
+      <w:r>
+        <w:t xml:space="preserve"> </w:t>
+      </w:r>
+      <w:r>
+        <w:rPr>
+          <w:b/>
+          <w:bCs/>
+        </w:rPr>
+        <w:t>me connecter à l’application</w:t>
+      </w:r>
+      <w:r>
+        <w:t>.</w:t>
+      </w:r>
+    </w:p>
+    <w:p>
+      <w:pPr>
+        <w:pStyle w:val="Paragraphedeliste"/>
+        <w:numPr>
+          <w:ilvl w:val="0"/>
+          <w:numId w:val="2"/>
+        </w:numPr>
+        <w:jc w:val="both"/>
+      </w:pPr>
+      <w:r>
+        <w:t>En tant qu’élève je dois pouvoir</w:t>
+      </w:r>
+      <w:r>
+        <w:t>,</w:t>
+      </w:r>
+      <w:r>
+        <w:rPr>
+          <w:b/>
+          <w:bCs/>
+        </w:rPr>
+        <w:t xml:space="preserve"> en étant </w:t>
+      </w:r>
+      <w:proofErr w:type="spellStart"/>
+      <w:r>
+        <w:rPr>
+          <w:b/>
+          <w:bCs/>
+        </w:rPr>
+        <w:t>connecté-e</w:t>
+      </w:r>
+      <w:proofErr w:type="spellEnd"/>
+      <w:r>
+        <w:rPr>
+          <w:b/>
+          <w:bCs/>
+        </w:rPr>
+        <w:t xml:space="preserve">, </w:t>
+      </w:r>
+      <w:r>
+        <w:rPr>
+          <w:b/>
+          <w:bCs/>
+        </w:rPr>
+        <w:t>consulter mon planning session</w:t>
+      </w:r>
+      <w:r>
+        <w:rPr>
+          <w:b/>
+          <w:bCs/>
+        </w:rPr>
+        <w:t xml:space="preserve"> </w:t>
+      </w:r>
+      <w:r>
+        <w:rPr>
+          <w:b/>
+          <w:bCs/>
+        </w:rPr>
+        <w:t>afin de ne manquer aucun rendez-vous</w:t>
+      </w:r>
+      <w:r>
+        <w:rPr>
+          <w:b/>
+          <w:bCs/>
+        </w:rPr>
+        <w:t>.</w:t>
+      </w:r>
+    </w:p>
+    <w:p>
+      <w:pPr>
+        <w:pStyle w:val="Paragraphedeliste"/>
+        <w:numPr>
+          <w:ilvl w:val="0"/>
+          <w:numId w:val="2"/>
+        </w:numPr>
+        <w:jc w:val="both"/>
+      </w:pPr>
+      <w:r>
+        <w:t xml:space="preserve">En tant qu’élève je dois </w:t>
+      </w:r>
+      <w:r>
+        <w:t>pouvoi</w:t>
+      </w:r>
+      <w:r>
+        <w:t>r,</w:t>
+      </w:r>
+      <w:r>
+        <w:rPr>
+          <w:b/>
+          <w:bCs/>
+        </w:rPr>
+        <w:t xml:space="preserve"> en étant </w:t>
+      </w:r>
+      <w:proofErr w:type="spellStart"/>
+      <w:r>
+        <w:rPr>
+          <w:b/>
+          <w:bCs/>
+        </w:rPr>
+        <w:t>connecté-e</w:t>
+      </w:r>
+      <w:proofErr w:type="spellEnd"/>
+      <w:r>
+        <w:rPr>
+          <w:b/>
+          <w:bCs/>
+        </w:rPr>
+        <w:t>, modifier mon compte élève.</w:t>
+      </w:r>
+    </w:p>
+    <w:p>
+      <w:pPr>
+        <w:pStyle w:val="Paragraphedeliste"/>
+        <w:numPr>
+          <w:ilvl w:val="0"/>
+          <w:numId w:val="2"/>
+        </w:numPr>
+        <w:jc w:val="both"/>
+      </w:pPr>
+      <w:r>
+        <w:t>En tant qu’élève je dois pouvoir</w:t>
+      </w:r>
+      <w:r>
+        <w:t>,</w:t>
+      </w:r>
+      <w:r>
+        <w:rPr>
+          <w:b/>
+          <w:bCs/>
+        </w:rPr>
+        <w:t xml:space="preserve"> en étant </w:t>
+      </w:r>
+      <w:proofErr w:type="spellStart"/>
+      <w:r>
+        <w:rPr>
+          <w:b/>
+          <w:bCs/>
+        </w:rPr>
+        <w:t>connecté-e</w:t>
+      </w:r>
+      <w:proofErr w:type="spellEnd"/>
+      <w:r>
+        <w:rPr>
+          <w:b/>
+          <w:bCs/>
+        </w:rPr>
+        <w:t>,</w:t>
+      </w:r>
+      <w:r>
+        <w:rPr>
+          <w:b/>
+          <w:bCs/>
+        </w:rPr>
+        <w:t xml:space="preserve"> avoir accès aux cours.</w:t>
+      </w:r>
+    </w:p>
+    <w:p>
+      <w:pPr>
+        <w:pStyle w:val="Paragraphedeliste"/>
+        <w:numPr>
+          <w:ilvl w:val="0"/>
+          <w:numId w:val="2"/>
+        </w:numPr>
+        <w:jc w:val="both"/>
+        <w:rPr>
+          <w:b/>
+          <w:bCs/>
+        </w:rPr>
+      </w:pPr>
+      <w:r>
+        <w:t xml:space="preserve">En tant qu’élève je dois pouvoir, </w:t>
+      </w:r>
+      <w:r>
+        <w:rPr>
+          <w:b/>
+          <w:bCs/>
+        </w:rPr>
+        <w:t xml:space="preserve">en étant </w:t>
+      </w:r>
+      <w:proofErr w:type="spellStart"/>
+      <w:r>
+        <w:rPr>
+          <w:b/>
+          <w:bCs/>
+        </w:rPr>
+        <w:t>connecté-e</w:t>
+      </w:r>
+      <w:proofErr w:type="spellEnd"/>
+      <w:r>
+        <w:rPr>
+          <w:b/>
+          <w:bCs/>
+        </w:rPr>
+        <w:t xml:space="preserve">, </w:t>
+      </w:r>
+      <w:r>
+        <w:rPr>
+          <w:b/>
+          <w:bCs/>
+        </w:rPr>
+        <w:t xml:space="preserve">gérer, </w:t>
+      </w:r>
+      <w:r>
+        <w:rPr>
+          <w:b/>
+          <w:bCs/>
+        </w:rPr>
+        <w:t>supprimer, modifier, ou choisir mon abonnement sur application.</w:t>
+      </w:r>
+    </w:p>
+    <w:p>
+      <w:pPr>
+        <w:pStyle w:val="Paragraphedeliste"/>
+        <w:numPr>
+          <w:ilvl w:val="0"/>
+          <w:numId w:val="2"/>
+        </w:numPr>
+        <w:jc w:val="both"/>
+        <w:rPr>
+          <w:b/>
+          <w:bCs/>
+        </w:rPr>
+      </w:pPr>
+      <w:r>
+        <w:t xml:space="preserve">En tant qu’élève je dois pouvoir, </w:t>
+      </w:r>
+      <w:r>
+        <w:rPr>
+          <w:b/>
+          <w:bCs/>
+        </w:rPr>
+        <w:t xml:space="preserve">en étant </w:t>
+      </w:r>
+      <w:proofErr w:type="spellStart"/>
+      <w:r>
+        <w:rPr>
+          <w:b/>
+          <w:bCs/>
+        </w:rPr>
+        <w:t>connecté-e</w:t>
+      </w:r>
+      <w:proofErr w:type="spellEnd"/>
+      <w:r>
+        <w:rPr>
+          <w:b/>
+          <w:bCs/>
+        </w:rPr>
+        <w:t xml:space="preserve">, </w:t>
+      </w:r>
+      <w:r>
+        <w:rPr>
+          <w:b/>
+          <w:bCs/>
+        </w:rPr>
+        <w:t>payer en ligne si je veux choisir et/ou modifier mon abonnement</w:t>
+      </w:r>
+      <w:r>
+        <w:rPr>
+          <w:b/>
+          <w:bCs/>
+        </w:rPr>
+        <w:t>.</w:t>
+      </w:r>
+    </w:p>
+    <w:p>
+      <w:pPr>
+        <w:pStyle w:val="Paragraphedeliste"/>
+        <w:numPr>
+          <w:ilvl w:val="0"/>
+          <w:numId w:val="2"/>
+        </w:numPr>
+        <w:jc w:val="both"/>
+        <w:rPr>
+          <w:b/>
+          <w:bCs/>
+        </w:rPr>
+      </w:pPr>
+      <w:r>
+        <w:t xml:space="preserve">En tant qu’élève je dois pouvoir, </w:t>
+      </w:r>
+      <w:r>
+        <w:rPr>
+          <w:b/>
+          <w:bCs/>
+        </w:rPr>
+        <w:t xml:space="preserve">en étant </w:t>
+      </w:r>
+      <w:proofErr w:type="spellStart"/>
+      <w:r>
+        <w:rPr>
+          <w:b/>
+          <w:bCs/>
+        </w:rPr>
+        <w:t>connecté-e</w:t>
+      </w:r>
+      <w:proofErr w:type="spellEnd"/>
+      <w:r>
+        <w:rPr>
+          <w:b/>
+          <w:bCs/>
+        </w:rPr>
+        <w:t xml:space="preserve">, </w:t>
+      </w:r>
+      <w:r>
+        <w:rPr>
+          <w:b/>
+          <w:bCs/>
+        </w:rPr>
+        <w:t xml:space="preserve">passer des évaluations, qui </w:t>
+      </w:r>
+      <w:r>
+        <w:rPr>
+          <w:b/>
+          <w:bCs/>
+        </w:rPr>
+        <w:t>peuvent être des QCM et des devoirs, en ligne ou à rendre</w:t>
+      </w:r>
+      <w:r>
+        <w:rPr>
+          <w:b/>
+          <w:bCs/>
+        </w:rPr>
+        <w:t xml:space="preserve">, ceci </w:t>
+      </w:r>
+      <w:r>
+        <w:rPr>
+          <w:b/>
+          <w:bCs/>
+        </w:rPr>
+        <w:t>afin de connaître mes acquis.</w:t>
+      </w:r>
+    </w:p>
+    <w:p>
+      <w:pPr>
+        <w:pStyle w:val="Paragraphedeliste"/>
+        <w:numPr>
+          <w:ilvl w:val="0"/>
+          <w:numId w:val="2"/>
+        </w:numPr>
+        <w:jc w:val="both"/>
+        <w:rPr>
+          <w:b/>
+          <w:bCs/>
+        </w:rPr>
+      </w:pPr>
+      <w:r>
+        <w:t>En tant qu’élève je dois pouvoir</w:t>
+      </w:r>
+      <w:r>
+        <w:t>,</w:t>
+      </w:r>
+      <w:r>
+        <w:rPr>
+          <w:b/>
+          <w:bCs/>
+        </w:rPr>
+        <w:t xml:space="preserve"> </w:t>
+      </w:r>
+      <w:r>
+        <w:rPr>
+          <w:b/>
+          <w:bCs/>
+        </w:rPr>
+        <w:t xml:space="preserve">en étant </w:t>
+      </w:r>
+      <w:proofErr w:type="spellStart"/>
+      <w:r>
+        <w:rPr>
+          <w:b/>
+          <w:bCs/>
+        </w:rPr>
+        <w:t>connecté-e</w:t>
+      </w:r>
+      <w:proofErr w:type="spellEnd"/>
+      <w:r>
+        <w:rPr>
+          <w:b/>
+          <w:bCs/>
+        </w:rPr>
+        <w:t>,</w:t>
+      </w:r>
+      <w:r>
+        <w:rPr>
+          <w:b/>
+          <w:bCs/>
+        </w:rPr>
+        <w:t xml:space="preserve"> </w:t>
+      </w:r>
+      <w:r>
+        <w:rPr>
+          <w:b/>
+          <w:bCs/>
+        </w:rPr>
+        <w:t xml:space="preserve">communiquer avec mon </w:t>
+      </w:r>
+      <w:proofErr w:type="spellStart"/>
+      <w:r>
+        <w:rPr>
+          <w:b/>
+          <w:bCs/>
+        </w:rPr>
+        <w:t>professeur-e</w:t>
+      </w:r>
+      <w:proofErr w:type="spellEnd"/>
+      <w:r>
+        <w:rPr>
+          <w:b/>
+          <w:bCs/>
+        </w:rPr>
+        <w:t xml:space="preserve"> </w:t>
+      </w:r>
+      <w:r>
+        <w:rPr>
+          <w:b/>
+          <w:bCs/>
+        </w:rPr>
+        <w:t>via un système de messagerie</w:t>
+      </w:r>
+      <w:r>
+        <w:rPr>
+          <w:b/>
+          <w:bCs/>
+        </w:rPr>
+        <w:t>.</w:t>
+      </w:r>
+    </w:p>
+    <w:p>
+      <w:pPr>
+        <w:pStyle w:val="Paragraphedeliste"/>
+        <w:numPr>
+          <w:ilvl w:val="0"/>
+          <w:numId w:val="2"/>
+        </w:numPr>
+        <w:jc w:val="both"/>
+      </w:pPr>
+      <w:r>
+        <w:t>En tant qu’élève je dois pouvoir,</w:t>
+      </w:r>
+      <w:r>
+        <w:t xml:space="preserve"> </w:t>
+      </w:r>
+      <w:r>
+        <w:rPr>
+          <w:b/>
+          <w:bCs/>
+        </w:rPr>
+        <w:t xml:space="preserve">en étant </w:t>
+      </w:r>
+      <w:proofErr w:type="spellStart"/>
+      <w:r>
+        <w:rPr>
+          <w:b/>
+          <w:bCs/>
+        </w:rPr>
+        <w:t>connecté-e</w:t>
+      </w:r>
+      <w:proofErr w:type="spellEnd"/>
+      <w:r>
+        <w:rPr>
+          <w:b/>
+          <w:bCs/>
+        </w:rPr>
+        <w:t xml:space="preserve">, </w:t>
+      </w:r>
+      <w:r>
+        <w:rPr>
+          <w:b/>
+          <w:bCs/>
+        </w:rPr>
+        <w:t xml:space="preserve">être </w:t>
+      </w:r>
+      <w:proofErr w:type="spellStart"/>
+      <w:r>
+        <w:rPr>
+          <w:b/>
+          <w:bCs/>
+        </w:rPr>
+        <w:t>noté-e</w:t>
+      </w:r>
+      <w:proofErr w:type="spellEnd"/>
+      <w:r>
+        <w:rPr>
+          <w:b/>
+          <w:bCs/>
+        </w:rPr>
+        <w:t xml:space="preserve"> si l’évaluation a lieu en ligne.</w:t>
+      </w:r>
+    </w:p>
+    <w:p>
+      <w:pPr>
+        <w:pStyle w:val="Paragraphedeliste"/>
+        <w:numPr>
+          <w:ilvl w:val="0"/>
+          <w:numId w:val="2"/>
+        </w:numPr>
+        <w:jc w:val="both"/>
+      </w:pPr>
+      <w:r>
+        <w:t xml:space="preserve">En tant qu’élève je dois pouvoir, </w:t>
+      </w:r>
+      <w:r>
+        <w:rPr>
+          <w:b/>
+          <w:bCs/>
+        </w:rPr>
+        <w:t>sans être</w:t>
+      </w:r>
+      <w:r>
+        <w:rPr>
+          <w:b/>
+          <w:bCs/>
+        </w:rPr>
+        <w:t xml:space="preserve"> </w:t>
+      </w:r>
+      <w:proofErr w:type="spellStart"/>
+      <w:r>
+        <w:rPr>
+          <w:b/>
+          <w:bCs/>
+        </w:rPr>
+        <w:t>connecté-e</w:t>
+      </w:r>
+      <w:proofErr w:type="spellEnd"/>
+      <w:r>
+        <w:rPr>
+          <w:b/>
+          <w:bCs/>
+        </w:rPr>
+        <w:t xml:space="preserve">, être </w:t>
+      </w:r>
+      <w:proofErr w:type="spellStart"/>
+      <w:r>
+        <w:rPr>
+          <w:b/>
+          <w:bCs/>
+        </w:rPr>
+        <w:t>noté-e</w:t>
+      </w:r>
+      <w:proofErr w:type="spellEnd"/>
+      <w:r>
+        <w:rPr>
+          <w:b/>
+          <w:bCs/>
+        </w:rPr>
+        <w:t xml:space="preserve"> si l’évaluation </w:t>
+      </w:r>
+      <w:r>
+        <w:rPr>
+          <w:b/>
+          <w:bCs/>
+        </w:rPr>
+        <w:t>est à rendre par courrier</w:t>
+      </w:r>
+      <w:r>
+        <w:rPr>
+          <w:b/>
+          <w:bCs/>
+        </w:rPr>
+        <w:t>.</w:t>
+      </w:r>
+    </w:p>
+    <w:p>
+      <w:pPr>
+        <w:pStyle w:val="Paragraphedeliste"/>
+        <w:numPr>
+          <w:ilvl w:val="0"/>
+          <w:numId w:val="2"/>
+        </w:numPr>
+        <w:jc w:val="both"/>
+        <w:rPr>
+          <w:b/>
+          <w:bCs/>
+        </w:rPr>
+      </w:pPr>
+      <w:r>
+        <w:t>En tant qu’élève je dois pouvoir</w:t>
+      </w:r>
+      <w:r>
+        <w:t>,</w:t>
+      </w:r>
+      <w:r>
+        <w:rPr>
+          <w:b/>
+          <w:bCs/>
+        </w:rPr>
+        <w:t xml:space="preserve"> en étant </w:t>
+      </w:r>
+      <w:proofErr w:type="spellStart"/>
+      <w:r>
+        <w:rPr>
+          <w:b/>
+          <w:bCs/>
+        </w:rPr>
+        <w:t>connecté-e</w:t>
+      </w:r>
+      <w:proofErr w:type="spellEnd"/>
+      <w:r>
+        <w:rPr>
+          <w:b/>
+          <w:bCs/>
+        </w:rPr>
+        <w:t>, avoir accès à l</w:t>
+      </w:r>
+      <w:r>
+        <w:rPr>
+          <w:b/>
+          <w:bCs/>
+        </w:rPr>
+        <w:t xml:space="preserve">’ensemble </w:t>
+      </w:r>
+      <w:r>
+        <w:rPr>
+          <w:b/>
+          <w:bCs/>
+        </w:rPr>
+        <w:t>de mes notes.</w:t>
+      </w:r>
+    </w:p>
+    <w:p>
+      <w:pPr>
+        <w:pStyle w:val="Paragraphedeliste"/>
+        <w:jc w:val="both"/>
+        <w:rPr>
+          <w:b/>
+          <w:bCs/>
+        </w:rPr>
       </w:pPr>
     </w:p>
     <w:p>
@@ -113,6 +948,96 @@
 <file path=word/numbering.xml><?xml version="1.0" encoding="utf-8"?>
 <w:numbering xmlns:wpc="http://schemas.microsoft.com/office/word/2010/wordprocessingCanvas" xmlns:cx="http://schemas.microsoft.com/office/drawing/2014/chartex" xmlns:cx1="http://schemas.microsoft.com/office/drawing/2015/9/8/chartex" xmlns:cx2="http://schemas.microsoft.com/office/drawing/2015/10/21/chartex" xmlns:cx3="http://schemas.microsoft.com/office/drawing/2016/5/9/chartex" xmlns:cx4="http://schemas.microsoft.com/office/drawing/2016/5/10/chartex" xmlns:cx5="http://schemas.microsoft.com/office/drawing/2016/5/11/chartex" xmlns:cx6="http://schemas.microsoft.com/office/drawing/2016/5/12/chartex" xmlns:cx7="http://schemas.microsoft.com/office/drawing/2016/5/13/chartex" xmlns:cx8="http://schemas.microsoft.com/office/drawing/2016/5/14/chartex" xmlns:mc="http://schemas.openxmlformats.org/markup-compatibility/2006" xmlns:aink="http://schemas.microsoft.com/office/drawing/2016/ink" xmlns:am3d="http://schemas.microsoft.com/office/drawing/2017/model3d" xmlns:o="urn:schemas-microsoft-com:office:office" xmlns:r="http://schemas.openxmlformats.org/officeDocument/2006/relationships" xmlns:m="http://schemas.openxmlformats.org/officeDocument/2006/math" xmlns:v="urn:schemas-microsoft-com:vml" xmlns:wp14="http://schemas.microsoft.com/office/word/2010/wordprocessingDrawing" xmlns:wp="http://schemas.openxmlformats.org/drawingml/2006/wordprocessingDrawing" xmlns:w10="urn:schemas-microsoft-com:office:word" xmlns:w="http://schemas.openxmlformats.org/wordprocessingml/2006/main" xmlns:w14="http://schemas.microsoft.com/office/word/2010/wordml" xmlns:w15="http://schemas.microsoft.com/office/word/2012/wordml" xmlns:w16cex="http://schemas.microsoft.com/office/word/2018/wordml/cex" xmlns:w16cid="http://schemas.microsoft.com/office/word/2016/wordml/cid" xmlns:w16="http://schemas.microsoft.com/office/word/2018/wordml" xmlns:w16se="http://schemas.microsoft.com/office/word/2015/wordml/symex" xmlns:wpg="http://schemas.microsoft.com/office/word/2010/wordprocessingGroup" xmlns:wpi="http://schemas.microsoft.com/office/word/2010/wordprocessingInk" xmlns:wne="http://schemas.microsoft.com/office/word/2006/wordml" xmlns:wps="http://schemas.microsoft.com/office/word/2010/wordprocessingShape" mc:Ignorable="w14 w15 w16se w16cid w16 w16cex wp14">
   <w:abstractNum w:abstractNumId="0" w15:restartNumberingAfterBreak="0">
+    <w:nsid w:val="0ABA2CB6"/>
+    <w:multiLevelType w:val="hybridMultilevel"/>
+    <w:tmpl w:val="970045BE"/>
+    <w:lvl w:ilvl="0" w:tplc="040C0019">
+      <w:start w:val="1"/>
+      <w:numFmt w:val="lowerLetter"/>
+      <w:lvlText w:val="%1."/>
+      <w:lvlJc w:val="left"/>
+      <w:pPr>
+        <w:ind w:left="720" w:hanging="360"/>
+      </w:pPr>
+      <w:rPr>
+        <w:rFonts w:hint="default"/>
+        <w:b w:val="0"/>
+      </w:rPr>
+    </w:lvl>
+    <w:lvl w:ilvl="1" w:tplc="040C0019" w:tentative="1">
+      <w:start w:val="1"/>
+      <w:numFmt w:val="lowerLetter"/>
+      <w:lvlText w:val="%2."/>
+      <w:lvlJc w:val="left"/>
+      <w:pPr>
+        <w:ind w:left="1440" w:hanging="360"/>
+      </w:pPr>
+    </w:lvl>
+    <w:lvl w:ilvl="2" w:tplc="040C001B" w:tentative="1">
+      <w:start w:val="1"/>
+      <w:numFmt w:val="lowerRoman"/>
+      <w:lvlText w:val="%3."/>
+      <w:lvlJc w:val="right"/>
+      <w:pPr>
+        <w:ind w:left="2160" w:hanging="180"/>
+      </w:pPr>
+    </w:lvl>
+    <w:lvl w:ilvl="3" w:tplc="040C000F" w:tentative="1">
+      <w:start w:val="1"/>
+      <w:numFmt w:val="decimal"/>
+      <w:lvlText w:val="%4."/>
+      <w:lvlJc w:val="left"/>
+      <w:pPr>
+        <w:ind w:left="2880" w:hanging="360"/>
+      </w:pPr>
+    </w:lvl>
+    <w:lvl w:ilvl="4" w:tplc="040C0019" w:tentative="1">
+      <w:start w:val="1"/>
+      <w:numFmt w:val="lowerLetter"/>
+      <w:lvlText w:val="%5."/>
+      <w:lvlJc w:val="left"/>
+      <w:pPr>
+        <w:ind w:left="3600" w:hanging="360"/>
+      </w:pPr>
+    </w:lvl>
+    <w:lvl w:ilvl="5" w:tplc="040C001B" w:tentative="1">
+      <w:start w:val="1"/>
+      <w:numFmt w:val="lowerRoman"/>
+      <w:lvlText w:val="%6."/>
+      <w:lvlJc w:val="right"/>
+      <w:pPr>
+        <w:ind w:left="4320" w:hanging="180"/>
+      </w:pPr>
+    </w:lvl>
+    <w:lvl w:ilvl="6" w:tplc="040C000F" w:tentative="1">
+      <w:start w:val="1"/>
+      <w:numFmt w:val="decimal"/>
+      <w:lvlText w:val="%7."/>
+      <w:lvlJc w:val="left"/>
+      <w:pPr>
+        <w:ind w:left="5040" w:hanging="360"/>
+      </w:pPr>
+    </w:lvl>
+    <w:lvl w:ilvl="7" w:tplc="040C0019" w:tentative="1">
+      <w:start w:val="1"/>
+      <w:numFmt w:val="lowerLetter"/>
+      <w:lvlText w:val="%8."/>
+      <w:lvlJc w:val="left"/>
+      <w:pPr>
+        <w:ind w:left="5760" w:hanging="360"/>
+      </w:pPr>
+    </w:lvl>
+    <w:lvl w:ilvl="8" w:tplc="040C001B" w:tentative="1">
+      <w:start w:val="1"/>
+      <w:numFmt w:val="lowerRoman"/>
+      <w:lvlText w:val="%9."/>
+      <w:lvlJc w:val="right"/>
+      <w:pPr>
+        <w:ind w:left="6480" w:hanging="180"/>
+      </w:pPr>
+    </w:lvl>
+  </w:abstractNum>
+  <w:abstractNum w:abstractNumId="1" w15:restartNumberingAfterBreak="0">
     <w:nsid w:val="59CD4403"/>
     <w:multiLevelType w:val="hybridMultilevel"/>
     <w:tmpl w:val="F0B86CE6"/>
@@ -202,6 +1127,9 @@
     </w:lvl>
   </w:abstractNum>
   <w:num w:numId="1">
+    <w:abstractNumId w:val="1"/>
+  </w:num>
+  <w:num w:numId="2">
     <w:abstractNumId w:val="0"/>
   </w:num>
 </w:numbering>

</xml_diff>

<commit_message>
section student to user stories fixes
</commit_message>
<xml_diff>
--- a/UML/USER STORIES.docx
+++ b/UML/USER STORIES.docx
@@ -93,15 +93,7 @@
           <w:b/>
           <w:bCs/>
         </w:rPr>
-        <w:t xml:space="preserve">, je n’ai pas besoin d’être </w:t>
-      </w:r>
-      <w:proofErr w:type="spellStart"/>
-      <w:r>
-        <w:rPr>
-          <w:b/>
-          <w:bCs/>
-        </w:rPr>
-        <w:t>connecté</w:t>
+        <w:t>, je n’ai pas besoin d’être connecté</w:t>
       </w:r>
       <w:r>
         <w:rPr>
@@ -110,7 +102,6 @@
         </w:rPr>
         <w:t>-e</w:t>
       </w:r>
-      <w:proofErr w:type="spellEnd"/>
       <w:r>
         <w:rPr>
           <w:b/>
@@ -139,15 +130,7 @@
           <w:b/>
           <w:bCs/>
         </w:rPr>
-        <w:t xml:space="preserve">assister à la session avec mon </w:t>
-      </w:r>
-      <w:proofErr w:type="spellStart"/>
-      <w:r>
-        <w:rPr>
-          <w:b/>
-          <w:bCs/>
-        </w:rPr>
-        <w:t>professeur</w:t>
+        <w:t>assister à la session avec mon professeur</w:t>
       </w:r>
       <w:r>
         <w:rPr>
@@ -156,21 +139,12 @@
         </w:rPr>
         <w:t>-e</w:t>
       </w:r>
-      <w:proofErr w:type="spellEnd"/>
-      <w:r>
-        <w:rPr>
-          <w:b/>
-          <w:bCs/>
-        </w:rPr>
-        <w:t xml:space="preserve">, sans être </w:t>
-      </w:r>
-      <w:proofErr w:type="spellStart"/>
-      <w:r>
-        <w:rPr>
-          <w:b/>
-          <w:bCs/>
-        </w:rPr>
-        <w:t>connecté</w:t>
+      <w:r>
+        <w:rPr>
+          <w:b/>
+          <w:bCs/>
+        </w:rPr>
+        <w:t>, sans être connecté</w:t>
       </w:r>
       <w:r>
         <w:rPr>
@@ -179,7 +153,6 @@
         </w:rPr>
         <w:t>-e</w:t>
       </w:r>
-      <w:proofErr w:type="spellEnd"/>
       <w:r>
         <w:rPr>
           <w:b/>
@@ -292,23 +265,7 @@
           <w:b/>
           <w:bCs/>
         </w:rPr>
-        <w:t xml:space="preserve"> en étant </w:t>
-      </w:r>
-      <w:proofErr w:type="spellStart"/>
-      <w:r>
-        <w:rPr>
-          <w:b/>
-          <w:bCs/>
-        </w:rPr>
-        <w:t>connecté-e</w:t>
-      </w:r>
-      <w:proofErr w:type="spellEnd"/>
-      <w:r>
-        <w:rPr>
-          <w:b/>
-          <w:bCs/>
-        </w:rPr>
-        <w:t xml:space="preserve">, </w:t>
+        <w:t xml:space="preserve"> en étant connecté-e, </w:t>
       </w:r>
       <w:r>
         <w:rPr>
@@ -362,23 +319,7 @@
           <w:b/>
           <w:bCs/>
         </w:rPr>
-        <w:t xml:space="preserve"> en étant </w:t>
-      </w:r>
-      <w:proofErr w:type="spellStart"/>
-      <w:r>
-        <w:rPr>
-          <w:b/>
-          <w:bCs/>
-        </w:rPr>
-        <w:t>connecté-e</w:t>
-      </w:r>
-      <w:proofErr w:type="spellEnd"/>
-      <w:r>
-        <w:rPr>
-          <w:b/>
-          <w:bCs/>
-        </w:rPr>
-        <w:t>, modifier mon compte élève.</w:t>
+        <w:t xml:space="preserve"> en étant connecté-e, modifier mon compte élève.</w:t>
       </w:r>
     </w:p>
     <w:p>
@@ -401,23 +342,7 @@
           <w:b/>
           <w:bCs/>
         </w:rPr>
-        <w:t xml:space="preserve"> en étant </w:t>
-      </w:r>
-      <w:proofErr w:type="spellStart"/>
-      <w:r>
-        <w:rPr>
-          <w:b/>
-          <w:bCs/>
-        </w:rPr>
-        <w:t>connecté-e</w:t>
-      </w:r>
-      <w:proofErr w:type="spellEnd"/>
-      <w:r>
-        <w:rPr>
-          <w:b/>
-          <w:bCs/>
-        </w:rPr>
-        <w:t>,</w:t>
+        <w:t xml:space="preserve"> en étant connecté-e,</w:t>
       </w:r>
       <w:r>
         <w:rPr>
@@ -448,37 +373,56 @@
           <w:b/>
           <w:bCs/>
         </w:rPr>
-        <w:t xml:space="preserve">en étant </w:t>
-      </w:r>
-      <w:proofErr w:type="spellStart"/>
-      <w:r>
-        <w:rPr>
-          <w:b/>
-          <w:bCs/>
-        </w:rPr>
-        <w:t>connecté-e</w:t>
-      </w:r>
-      <w:proofErr w:type="spellEnd"/>
-      <w:r>
-        <w:rPr>
-          <w:b/>
-          <w:bCs/>
-        </w:rPr>
-        <w:t xml:space="preserve">, </w:t>
-      </w:r>
-      <w:r>
-        <w:rPr>
-          <w:b/>
-          <w:bCs/>
-        </w:rPr>
-        <w:t xml:space="preserve">gérer, </w:t>
-      </w:r>
-      <w:r>
-        <w:rPr>
-          <w:b/>
-          <w:bCs/>
-        </w:rPr>
-        <w:t>supprimer, modifier, ou choisir mon abonnement sur application.</w:t>
+        <w:t xml:space="preserve">en étant connecté-e, </w:t>
+      </w:r>
+      <w:r>
+        <w:rPr>
+          <w:b/>
+          <w:bCs/>
+        </w:rPr>
+        <w:t>gérer</w:t>
+      </w:r>
+      <w:r>
+        <w:rPr>
+          <w:b/>
+          <w:bCs/>
+        </w:rPr>
+        <w:t xml:space="preserve"> (</w:t>
+      </w:r>
+      <w:r>
+        <w:rPr>
+          <w:b/>
+          <w:bCs/>
+        </w:rPr>
+        <w:t>supprimer, modifier, ou choisir mon abonnement</w:t>
+      </w:r>
+      <w:r>
+        <w:rPr>
+          <w:b/>
+          <w:bCs/>
+        </w:rPr>
+        <w:t>)</w:t>
+      </w:r>
+      <w:r>
+        <w:rPr>
+          <w:b/>
+          <w:bCs/>
+        </w:rPr>
+        <w:t xml:space="preserve"> sur </w:t>
+      </w:r>
+      <w:r>
+        <w:rPr>
+          <w:b/>
+          <w:bCs/>
+        </w:rPr>
+        <w:t>l’</w:t>
+      </w:r>
+      <w:r>
+        <w:rPr>
+          <w:b/>
+          <w:bCs/>
+        </w:rPr>
+        <w:t>application.</w:t>
       </w:r>
     </w:p>
     <w:p>
@@ -502,23 +446,7 @@
           <w:b/>
           <w:bCs/>
         </w:rPr>
-        <w:t xml:space="preserve">en étant </w:t>
-      </w:r>
-      <w:proofErr w:type="spellStart"/>
-      <w:r>
-        <w:rPr>
-          <w:b/>
-          <w:bCs/>
-        </w:rPr>
-        <w:t>connecté-e</w:t>
-      </w:r>
-      <w:proofErr w:type="spellEnd"/>
-      <w:r>
-        <w:rPr>
-          <w:b/>
-          <w:bCs/>
-        </w:rPr>
-        <w:t xml:space="preserve">, </w:t>
+        <w:t xml:space="preserve">en étant connecté-e, </w:t>
       </w:r>
       <w:r>
         <w:rPr>
@@ -556,23 +484,7 @@
           <w:b/>
           <w:bCs/>
         </w:rPr>
-        <w:t xml:space="preserve">en étant </w:t>
-      </w:r>
-      <w:proofErr w:type="spellStart"/>
-      <w:r>
-        <w:rPr>
-          <w:b/>
-          <w:bCs/>
-        </w:rPr>
-        <w:t>connecté-e</w:t>
-      </w:r>
-      <w:proofErr w:type="spellEnd"/>
-      <w:r>
-        <w:rPr>
-          <w:b/>
-          <w:bCs/>
-        </w:rPr>
-        <w:t xml:space="preserve">, </w:t>
+        <w:t xml:space="preserve">en étant connecté-e, </w:t>
       </w:r>
       <w:r>
         <w:rPr>
@@ -634,23 +546,7 @@
           <w:b/>
           <w:bCs/>
         </w:rPr>
-        <w:t xml:space="preserve">en étant </w:t>
-      </w:r>
-      <w:proofErr w:type="spellStart"/>
-      <w:r>
-        <w:rPr>
-          <w:b/>
-          <w:bCs/>
-        </w:rPr>
-        <w:t>connecté-e</w:t>
-      </w:r>
-      <w:proofErr w:type="spellEnd"/>
-      <w:r>
-        <w:rPr>
-          <w:b/>
-          <w:bCs/>
-        </w:rPr>
-        <w:t>,</w:t>
+        <w:t>en étant connecté-e,</w:t>
       </w:r>
       <w:r>
         <w:rPr>
@@ -664,23 +560,7 @@
           <w:b/>
           <w:bCs/>
         </w:rPr>
-        <w:t xml:space="preserve">communiquer avec mon </w:t>
-      </w:r>
-      <w:proofErr w:type="spellStart"/>
-      <w:r>
-        <w:rPr>
-          <w:b/>
-          <w:bCs/>
-        </w:rPr>
-        <w:t>professeur-e</w:t>
-      </w:r>
-      <w:proofErr w:type="spellEnd"/>
-      <w:r>
-        <w:rPr>
-          <w:b/>
-          <w:bCs/>
-        </w:rPr>
-        <w:t xml:space="preserve"> </w:t>
+        <w:t xml:space="preserve">communiquer avec mon professeur-e </w:t>
       </w:r>
       <w:r>
         <w:rPr>
@@ -717,46 +597,14 @@
           <w:b/>
           <w:bCs/>
         </w:rPr>
-        <w:t xml:space="preserve">en étant </w:t>
-      </w:r>
-      <w:proofErr w:type="spellStart"/>
-      <w:r>
-        <w:rPr>
-          <w:b/>
-          <w:bCs/>
-        </w:rPr>
-        <w:t>connecté-e</w:t>
-      </w:r>
-      <w:proofErr w:type="spellEnd"/>
-      <w:r>
-        <w:rPr>
-          <w:b/>
-          <w:bCs/>
-        </w:rPr>
-        <w:t xml:space="preserve">, </w:t>
-      </w:r>
-      <w:r>
-        <w:rPr>
-          <w:b/>
-          <w:bCs/>
-        </w:rPr>
-        <w:t xml:space="preserve">être </w:t>
-      </w:r>
-      <w:proofErr w:type="spellStart"/>
-      <w:r>
-        <w:rPr>
-          <w:b/>
-          <w:bCs/>
-        </w:rPr>
-        <w:t>noté-e</w:t>
-      </w:r>
-      <w:proofErr w:type="spellEnd"/>
-      <w:r>
-        <w:rPr>
-          <w:b/>
-          <w:bCs/>
-        </w:rPr>
-        <w:t xml:space="preserve"> si l’évaluation a lieu en ligne.</w:t>
+        <w:t xml:space="preserve">en étant connecté-e, </w:t>
+      </w:r>
+      <w:r>
+        <w:rPr>
+          <w:b/>
+          <w:bCs/>
+        </w:rPr>
+        <w:t>être noté-e si l’évaluation a lieu en ligne.</w:t>
       </w:r>
     </w:p>
     <w:p>
@@ -783,39 +631,7 @@
           <w:b/>
           <w:bCs/>
         </w:rPr>
-        <w:t xml:space="preserve"> </w:t>
-      </w:r>
-      <w:proofErr w:type="spellStart"/>
-      <w:r>
-        <w:rPr>
-          <w:b/>
-          <w:bCs/>
-        </w:rPr>
-        <w:t>connecté-e</w:t>
-      </w:r>
-      <w:proofErr w:type="spellEnd"/>
-      <w:r>
-        <w:rPr>
-          <w:b/>
-          <w:bCs/>
-        </w:rPr>
-        <w:t xml:space="preserve">, être </w:t>
-      </w:r>
-      <w:proofErr w:type="spellStart"/>
-      <w:r>
-        <w:rPr>
-          <w:b/>
-          <w:bCs/>
-        </w:rPr>
-        <w:t>noté-e</w:t>
-      </w:r>
-      <w:proofErr w:type="spellEnd"/>
-      <w:r>
-        <w:rPr>
-          <w:b/>
-          <w:bCs/>
-        </w:rPr>
-        <w:t xml:space="preserve"> si l’évaluation </w:t>
+        <w:t xml:space="preserve"> connecté-e, être noté-e si l’évaluation </w:t>
       </w:r>
       <w:r>
         <w:rPr>
@@ -856,23 +672,7 @@
           <w:b/>
           <w:bCs/>
         </w:rPr>
-        <w:t xml:space="preserve"> en étant </w:t>
-      </w:r>
-      <w:proofErr w:type="spellStart"/>
-      <w:r>
-        <w:rPr>
-          <w:b/>
-          <w:bCs/>
-        </w:rPr>
-        <w:t>connecté-e</w:t>
-      </w:r>
-      <w:proofErr w:type="spellEnd"/>
-      <w:r>
-        <w:rPr>
-          <w:b/>
-          <w:bCs/>
-        </w:rPr>
-        <w:t>, avoir accès à l</w:t>
+        <w:t xml:space="preserve"> en étant connecté-e, avoir accès à l</w:t>
       </w:r>
       <w:r>
         <w:rPr>
@@ -917,17 +717,8 @@
           <w:b/>
           <w:bCs/>
         </w:rPr>
-        <w:t xml:space="preserve">Acteur </w:t>
-      </w:r>
-      <w:proofErr w:type="spellStart"/>
-      <w:r>
-        <w:rPr>
-          <w:b/>
-          <w:bCs/>
-        </w:rPr>
-        <w:t>Professeur-e</w:t>
-      </w:r>
-      <w:proofErr w:type="spellEnd"/>
+        <w:t>Acteur Professeur-e</w:t>
+      </w:r>
     </w:p>
     <w:p>
       <w:pPr>

</xml_diff>